<commit_message>
Presentacion de bases de datos en la nube
</commit_message>
<xml_diff>
--- a/Entregas/InvestigacionBasesDatosNube/Evaluacion de Rendimiento.docx
+++ b/Entregas/InvestigacionBasesDatosNube/Evaluacion de Rendimiento.docx
@@ -44,34 +44,61 @@
           <w:szCs w:val="24"/>
           <w:lang w:eastAsia="es-ES"/>
         </w:rPr>
-        <w:t>En este caso para Azure, se cuenta con una herramienta que esta integrada en el portal de Azure</w:t>
-      </w:r>
-      <w:r>
-        <w:rPr>
-          <w:rFonts w:ascii="Times New Roman" w:eastAsia="Times New Roman" w:hAnsi="Times New Roman" w:cs="Times New Roman"/>
-          <w:sz w:val="24"/>
-          <w:szCs w:val="24"/>
-          <w:lang w:eastAsia="es-ES"/>
-        </w:rPr>
-        <w:t xml:space="preserve"> la cual brinda un panel que da una experiencia de monitoreo de punto a punto. En nuestro caso nos sirve para monitorear nuestras bases de datos, pero también cuenta con muchos otros recursos como lo son maquinas virtuales, servicios web, </w:t>
-      </w:r>
-      <w:r>
-        <w:rPr>
-          <w:rFonts w:ascii="Times New Roman" w:eastAsia="Times New Roman" w:hAnsi="Times New Roman" w:cs="Times New Roman"/>
-          <w:sz w:val="24"/>
-          <w:szCs w:val="24"/>
-          <w:lang w:eastAsia="es-ES"/>
-        </w:rPr>
-        <w:t>tiempo de respuesta</w:t>
-      </w:r>
-      <w:r>
-        <w:rPr>
-          <w:rFonts w:ascii="Times New Roman" w:eastAsia="Times New Roman" w:hAnsi="Times New Roman" w:cs="Times New Roman"/>
-          <w:sz w:val="24"/>
-          <w:szCs w:val="24"/>
-          <w:lang w:eastAsia="es-ES"/>
-        </w:rPr>
-        <w:t xml:space="preserve">, </w:t>
+        <w:t xml:space="preserve">En este caso para Azure, se cuenta con una herramienta que </w:t>
+      </w:r>
+      <w:r>
+        <w:rPr>
+          <w:rFonts w:ascii="Times New Roman" w:eastAsia="Times New Roman" w:hAnsi="Times New Roman" w:cs="Times New Roman"/>
+          <w:sz w:val="24"/>
+          <w:szCs w:val="24"/>
+          <w:lang w:eastAsia="es-ES"/>
+        </w:rPr>
+        <w:t>está</w:t>
+      </w:r>
+      <w:r>
+        <w:rPr>
+          <w:rFonts w:ascii="Times New Roman" w:eastAsia="Times New Roman" w:hAnsi="Times New Roman" w:cs="Times New Roman"/>
+          <w:sz w:val="24"/>
+          <w:szCs w:val="24"/>
+          <w:lang w:eastAsia="es-ES"/>
+        </w:rPr>
+        <w:t xml:space="preserve"> integrada en el portal de Azure</w:t>
+      </w:r>
+      <w:r>
+        <w:rPr>
+          <w:rFonts w:ascii="Times New Roman" w:eastAsia="Times New Roman" w:hAnsi="Times New Roman" w:cs="Times New Roman"/>
+          <w:sz w:val="24"/>
+          <w:szCs w:val="24"/>
+          <w:lang w:eastAsia="es-ES"/>
+        </w:rPr>
+        <w:t xml:space="preserve"> la cual brinda un panel que da una experiencia de monitoreo de punto a punto. En nuestro caso nos sirve para monitorear nuestras bases de datos, pero también cuenta con muchos otros recursos como lo son </w:t>
+      </w:r>
+      <w:r>
+        <w:rPr>
+          <w:rFonts w:ascii="Times New Roman" w:eastAsia="Times New Roman" w:hAnsi="Times New Roman" w:cs="Times New Roman"/>
+          <w:sz w:val="24"/>
+          <w:szCs w:val="24"/>
+          <w:lang w:eastAsia="es-ES"/>
+        </w:rPr>
+        <w:t>máquinas</w:t>
+      </w:r>
+      <w:r>
+        <w:rPr>
+          <w:rFonts w:ascii="Times New Roman" w:eastAsia="Times New Roman" w:hAnsi="Times New Roman" w:cs="Times New Roman"/>
+          <w:sz w:val="24"/>
+          <w:szCs w:val="24"/>
+          <w:lang w:eastAsia="es-ES"/>
+        </w:rPr>
+        <w:t xml:space="preserve"> virtuales, servicios web, </w:t>
+      </w:r>
+      <w:r>
+        <w:rPr>
+          <w:rFonts w:ascii="Times New Roman" w:eastAsia="Times New Roman" w:hAnsi="Times New Roman" w:cs="Times New Roman"/>
+          <w:sz w:val="24"/>
+          <w:szCs w:val="24"/>
+          <w:lang w:eastAsia="es-ES"/>
+        </w:rPr>
+        <w:t xml:space="preserve">tiempo de respuesta, </w:t>
       </w:r>
       <w:r>
         <w:rPr>
@@ -195,16 +222,7 @@
           <w:szCs w:val="24"/>
           <w:lang w:eastAsia="es-ES"/>
         </w:rPr>
-        <w:t>S</w:t>
-      </w:r>
-      <w:r>
-        <w:rPr>
-          <w:rFonts w:ascii="Times New Roman" w:eastAsia="Times New Roman" w:hAnsi="Times New Roman" w:cs="Times New Roman"/>
-          <w:sz w:val="24"/>
-          <w:szCs w:val="24"/>
-          <w:lang w:eastAsia="es-ES"/>
-        </w:rPr>
-        <w:t>ervicios web</w:t>
+        <w:t>Servicios web</w:t>
       </w:r>
     </w:p>
     <w:p>
@@ -469,14 +487,7 @@
           <w:sz w:val="18"/>
           <w:szCs w:val="18"/>
         </w:rPr>
-        <w:t xml:space="preserve"> et al.</w:t>
-      </w:r>
-      <w:r>
-        <w:rPr>
-          <w:sz w:val="18"/>
-          <w:szCs w:val="18"/>
-        </w:rPr>
-        <w:t xml:space="preserve"> (2022, 22 abril). </w:t>
+        <w:t xml:space="preserve"> et al. (2022, 22 abril). </w:t>
       </w:r>
       <w:r>
         <w:rPr>
@@ -601,10 +612,10 @@
         </w:rPr>
         <w:lastRenderedPageBreak/>
         <w:drawing>
-          <wp:inline distT="0" distB="0" distL="0" distR="0" wp14:anchorId="090B5144" wp14:editId="16C0CF7E">
-            <wp:extent cx="5391150" cy="3029585"/>
-            <wp:effectExtent l="0" t="0" r="0" b="0"/>
-            <wp:docPr id="1" name="Imagen 1"/>
+          <wp:inline distT="0" distB="0" distL="0" distR="0" wp14:anchorId="1FFA6609" wp14:editId="6272F7D0">
+            <wp:extent cx="5391150" cy="3042920"/>
+            <wp:effectExtent l="0" t="0" r="0" b="5080"/>
+            <wp:docPr id="3" name="Imagen 3"/>
             <wp:cNvGraphicFramePr>
               <a:graphicFrameLocks xmlns:a="http://schemas.openxmlformats.org/drawingml/2006/main" noChangeAspect="1"/>
             </wp:cNvGraphicFramePr>
@@ -618,7 +629,7 @@
                     </pic:cNvPicPr>
                   </pic:nvPicPr>
                   <pic:blipFill>
-                    <a:blip r:embed="rId6">
+                    <a:blip r:embed="rId6" cstate="print">
                       <a:extLst>
                         <a:ext uri="{28A0092B-C50C-407E-A947-70E740481C1C}">
                           <a14:useLocalDpi xmlns:a14="http://schemas.microsoft.com/office/drawing/2010/main" val="0"/>
@@ -633,7 +644,7 @@
                   <pic:spPr bwMode="auto">
                     <a:xfrm>
                       <a:off x="0" y="0"/>
-                      <a:ext cx="5391150" cy="3029585"/>
+                      <a:ext cx="5391150" cy="3042920"/>
                     </a:xfrm>
                     <a:prstGeom prst="rect">
                       <a:avLst/>
@@ -652,48 +663,53 @@
     </w:p>
     <w:p>
       <w:pPr>
-        <w:pStyle w:val="NormalWeb"/>
-        <w:spacing w:before="0" w:beforeAutospacing="0" w:after="0" w:afterAutospacing="0"/>
+        <w:spacing w:after="0" w:line="480" w:lineRule="auto"/>
         <w:ind w:left="720" w:hanging="720"/>
-        <w:rPr>
+        <w:jc w:val="both"/>
+        <w:rPr>
+          <w:rFonts w:ascii="Times New Roman" w:eastAsia="Times New Roman" w:hAnsi="Times New Roman" w:cs="Times New Roman"/>
           <w:sz w:val="18"/>
           <w:szCs w:val="18"/>
-          <w:lang w:val="en-US"/>
-        </w:rPr>
-      </w:pPr>
-      <w:r>
-        <w:rPr>
+          <w:lang w:val="en-US" w:eastAsia="es-ES"/>
+        </w:rPr>
+      </w:pPr>
+      <w:r>
+        <w:rPr>
+          <w:rFonts w:ascii="Times New Roman" w:eastAsia="Times New Roman" w:hAnsi="Times New Roman" w:cs="Times New Roman"/>
           <w:sz w:val="18"/>
           <w:szCs w:val="18"/>
-          <w:lang w:val="en-US"/>
-        </w:rPr>
-        <w:t xml:space="preserve">Wren, </w:t>
-      </w:r>
-      <w:r>
-        <w:rPr>
-          <w:sz w:val="18"/>
-          <w:szCs w:val="18"/>
-          <w:lang w:val="en-US"/>
+          <w:lang w:eastAsia="es-ES"/>
         </w:rPr>
         <w:t xml:space="preserve">B. (2022). </w:t>
       </w:r>
       <w:r>
         <w:rPr>
+          <w:rFonts w:ascii="Times New Roman" w:eastAsia="Times New Roman" w:hAnsi="Times New Roman" w:cs="Times New Roman"/>
           <w:i/>
           <w:iCs/>
           <w:sz w:val="18"/>
           <w:szCs w:val="18"/>
-          <w:lang w:val="en-US"/>
-        </w:rPr>
-        <w:t>Azure Monitor best practices - Analysis and visualizations - Azure Monitor</w:t>
-      </w:r>
-      <w:r>
-        <w:rPr>
+          <w:lang w:eastAsia="es-ES"/>
+        </w:rPr>
+        <w:t>Introducción a Azure Monitor - Azure Monitor</w:t>
+      </w:r>
+      <w:r>
+        <w:rPr>
+          <w:rFonts w:ascii="Times New Roman" w:eastAsia="Times New Roman" w:hAnsi="Times New Roman" w:cs="Times New Roman"/>
           <w:sz w:val="18"/>
           <w:szCs w:val="18"/>
-          <w:lang w:val="en-US"/>
-        </w:rPr>
-        <w:t>. Microsoft Docs. https://docs.microsoft.com/en-us/azure/azure-monitor/best-practices-analysis</w:t>
+          <w:lang w:eastAsia="es-ES"/>
+        </w:rPr>
+        <w:t xml:space="preserve">. </w:t>
+      </w:r>
+      <w:r>
+        <w:rPr>
+          <w:rFonts w:ascii="Times New Roman" w:eastAsia="Times New Roman" w:hAnsi="Times New Roman" w:cs="Times New Roman"/>
+          <w:sz w:val="18"/>
+          <w:szCs w:val="18"/>
+          <w:lang w:val="en-US" w:eastAsia="es-ES"/>
+        </w:rPr>
+        <w:t>Microsoft Docs. https://docs.microsoft.com/es-es/azure/azure-monitor/overview</w:t>
       </w:r>
     </w:p>
     <w:p>

</xml_diff>

<commit_message>
Quiz5 y tarea 7
</commit_message>
<xml_diff>
--- a/Entregas/InvestigacionBasesDatosNube/Evaluacion de Rendimiento.docx
+++ b/Entregas/InvestigacionBasesDatosNube/Evaluacion de Rendimiento.docx
@@ -9,8 +9,8 @@
           <w:rFonts w:ascii="Times New Roman" w:eastAsia="Times New Roman" w:hAnsi="Times New Roman" w:cs="Times New Roman"/>
           <w:b/>
           <w:bCs/>
-          <w:sz w:val="24"/>
-          <w:szCs w:val="24"/>
+          <w:sz w:val="28"/>
+          <w:szCs w:val="28"/>
           <w:lang w:eastAsia="es-ES"/>
         </w:rPr>
       </w:pPr>
@@ -19,8 +19,8 @@
           <w:rFonts w:ascii="Times New Roman" w:eastAsia="Times New Roman" w:hAnsi="Times New Roman" w:cs="Times New Roman"/>
           <w:b/>
           <w:bCs/>
-          <w:sz w:val="24"/>
-          <w:szCs w:val="24"/>
+          <w:sz w:val="28"/>
+          <w:szCs w:val="28"/>
           <w:lang w:eastAsia="es-ES"/>
         </w:rPr>
         <w:t>Evaluación de Rendimiento</w:t>
@@ -32,16 +32,16 @@
         <w:ind w:firstLine="708"/>
         <w:rPr>
           <w:rFonts w:ascii="Times New Roman" w:eastAsia="Times New Roman" w:hAnsi="Times New Roman" w:cs="Times New Roman"/>
-          <w:sz w:val="24"/>
-          <w:szCs w:val="24"/>
-          <w:lang w:eastAsia="es-ES"/>
-        </w:rPr>
-      </w:pPr>
-      <w:r>
-        <w:rPr>
-          <w:rFonts w:ascii="Times New Roman" w:eastAsia="Times New Roman" w:hAnsi="Times New Roman" w:cs="Times New Roman"/>
-          <w:sz w:val="24"/>
-          <w:szCs w:val="24"/>
+          <w:sz w:val="28"/>
+          <w:szCs w:val="28"/>
+          <w:lang w:eastAsia="es-ES"/>
+        </w:rPr>
+      </w:pPr>
+      <w:r>
+        <w:rPr>
+          <w:rFonts w:ascii="Times New Roman" w:eastAsia="Times New Roman" w:hAnsi="Times New Roman" w:cs="Times New Roman"/>
+          <w:sz w:val="28"/>
+          <w:szCs w:val="28"/>
           <w:lang w:eastAsia="es-ES"/>
         </w:rPr>
         <w:t xml:space="preserve">En este caso para Azure, se cuenta con una herramienta que </w:t>
@@ -49,8 +49,8 @@
       <w:r>
         <w:rPr>
           <w:rFonts w:ascii="Times New Roman" w:eastAsia="Times New Roman" w:hAnsi="Times New Roman" w:cs="Times New Roman"/>
-          <w:sz w:val="24"/>
-          <w:szCs w:val="24"/>
+          <w:sz w:val="28"/>
+          <w:szCs w:val="28"/>
           <w:lang w:eastAsia="es-ES"/>
         </w:rPr>
         <w:t>está</w:t>
@@ -58,8 +58,8 @@
       <w:r>
         <w:rPr>
           <w:rFonts w:ascii="Times New Roman" w:eastAsia="Times New Roman" w:hAnsi="Times New Roman" w:cs="Times New Roman"/>
-          <w:sz w:val="24"/>
-          <w:szCs w:val="24"/>
+          <w:sz w:val="28"/>
+          <w:szCs w:val="28"/>
           <w:lang w:eastAsia="es-ES"/>
         </w:rPr>
         <w:t xml:space="preserve"> integrada en el portal de Azure</w:t>
@@ -67,17 +67,38 @@
       <w:r>
         <w:rPr>
           <w:rFonts w:ascii="Times New Roman" w:eastAsia="Times New Roman" w:hAnsi="Times New Roman" w:cs="Times New Roman"/>
-          <w:sz w:val="24"/>
-          <w:szCs w:val="24"/>
-          <w:lang w:eastAsia="es-ES"/>
-        </w:rPr>
-        <w:t xml:space="preserve"> la cual brinda un panel que da una experiencia de monitoreo de punto a punto. En nuestro caso nos sirve para monitorear nuestras bases de datos, pero también cuenta con muchos otros recursos como lo son </w:t>
-      </w:r>
-      <w:r>
-        <w:rPr>
-          <w:rFonts w:ascii="Times New Roman" w:eastAsia="Times New Roman" w:hAnsi="Times New Roman" w:cs="Times New Roman"/>
-          <w:sz w:val="24"/>
-          <w:szCs w:val="24"/>
+          <w:sz w:val="28"/>
+          <w:szCs w:val="28"/>
+          <w:lang w:eastAsia="es-ES"/>
+        </w:rPr>
+        <w:t xml:space="preserve"> la cual brinda un panel que da una experiencia de monitoreo de punto a punto.</w:t>
+      </w:r>
+    </w:p>
+    <w:p>
+      <w:pPr>
+        <w:spacing w:after="0" w:line="240" w:lineRule="auto"/>
+        <w:ind w:firstLine="708"/>
+        <w:rPr>
+          <w:rFonts w:ascii="Times New Roman" w:eastAsia="Times New Roman" w:hAnsi="Times New Roman" w:cs="Times New Roman"/>
+          <w:sz w:val="28"/>
+          <w:szCs w:val="28"/>
+          <w:lang w:eastAsia="es-ES"/>
+        </w:rPr>
+      </w:pPr>
+      <w:r>
+        <w:rPr>
+          <w:rFonts w:ascii="Times New Roman" w:eastAsia="Times New Roman" w:hAnsi="Times New Roman" w:cs="Times New Roman"/>
+          <w:sz w:val="28"/>
+          <w:szCs w:val="28"/>
+          <w:lang w:eastAsia="es-ES"/>
+        </w:rPr>
+        <w:t xml:space="preserve"> En nuestro caso nos sirve para monitorear nuestras bases de datos, pero también cuenta con muchos otros recursos como lo son </w:t>
+      </w:r>
+      <w:r>
+        <w:rPr>
+          <w:rFonts w:ascii="Times New Roman" w:eastAsia="Times New Roman" w:hAnsi="Times New Roman" w:cs="Times New Roman"/>
+          <w:sz w:val="28"/>
+          <w:szCs w:val="28"/>
           <w:lang w:eastAsia="es-ES"/>
         </w:rPr>
         <w:t>máquinas</w:t>
@@ -85,8 +106,8 @@
       <w:r>
         <w:rPr>
           <w:rFonts w:ascii="Times New Roman" w:eastAsia="Times New Roman" w:hAnsi="Times New Roman" w:cs="Times New Roman"/>
-          <w:sz w:val="24"/>
-          <w:szCs w:val="24"/>
+          <w:sz w:val="28"/>
+          <w:szCs w:val="28"/>
           <w:lang w:eastAsia="es-ES"/>
         </w:rPr>
         <w:t xml:space="preserve"> virtuales, servicios web, </w:t>
@@ -94,17 +115,53 @@
       <w:r>
         <w:rPr>
           <w:rFonts w:ascii="Times New Roman" w:eastAsia="Times New Roman" w:hAnsi="Times New Roman" w:cs="Times New Roman"/>
-          <w:sz w:val="24"/>
-          <w:szCs w:val="24"/>
-          <w:lang w:eastAsia="es-ES"/>
-        </w:rPr>
-        <w:t xml:space="preserve">tiempo de respuesta, </w:t>
-      </w:r>
-      <w:r>
-        <w:rPr>
-          <w:rFonts w:ascii="Times New Roman" w:eastAsia="Times New Roman" w:hAnsi="Times New Roman" w:cs="Times New Roman"/>
-          <w:sz w:val="24"/>
-          <w:szCs w:val="24"/>
+          <w:sz w:val="28"/>
+          <w:szCs w:val="28"/>
+          <w:lang w:eastAsia="es-ES"/>
+        </w:rPr>
+        <w:t>tiempo</w:t>
+      </w:r>
+      <w:r>
+        <w:rPr>
+          <w:rFonts w:ascii="Times New Roman" w:eastAsia="Times New Roman" w:hAnsi="Times New Roman" w:cs="Times New Roman"/>
+          <w:sz w:val="28"/>
+          <w:szCs w:val="28"/>
+          <w:lang w:eastAsia="es-ES"/>
+        </w:rPr>
+        <w:t>s</w:t>
+      </w:r>
+      <w:r>
+        <w:rPr>
+          <w:rFonts w:ascii="Times New Roman" w:eastAsia="Times New Roman" w:hAnsi="Times New Roman" w:cs="Times New Roman"/>
+          <w:sz w:val="28"/>
+          <w:szCs w:val="28"/>
+          <w:lang w:eastAsia="es-ES"/>
+        </w:rPr>
+        <w:t xml:space="preserve"> de respuesta</w:t>
+      </w:r>
+      <w:r>
+        <w:rPr>
+          <w:rFonts w:ascii="Times New Roman" w:eastAsia="Times New Roman" w:hAnsi="Times New Roman" w:cs="Times New Roman"/>
+          <w:sz w:val="28"/>
+          <w:szCs w:val="28"/>
+          <w:lang w:eastAsia="es-ES"/>
+        </w:rPr>
+        <w:t xml:space="preserve"> y</w:t>
+      </w:r>
+      <w:r>
+        <w:rPr>
+          <w:rFonts w:ascii="Times New Roman" w:eastAsia="Times New Roman" w:hAnsi="Times New Roman" w:cs="Times New Roman"/>
+          <w:sz w:val="28"/>
+          <w:szCs w:val="28"/>
+          <w:lang w:eastAsia="es-ES"/>
+        </w:rPr>
+        <w:t xml:space="preserve"> </w:t>
+      </w:r>
+      <w:r>
+        <w:rPr>
+          <w:rFonts w:ascii="Times New Roman" w:eastAsia="Times New Roman" w:hAnsi="Times New Roman" w:cs="Times New Roman"/>
+          <w:sz w:val="28"/>
+          <w:szCs w:val="28"/>
           <w:lang w:eastAsia="es-ES"/>
         </w:rPr>
         <w:t>telemetría</w:t>
@@ -112,8 +169,8 @@
       <w:r>
         <w:rPr>
           <w:rFonts w:ascii="Times New Roman" w:eastAsia="Times New Roman" w:hAnsi="Times New Roman" w:cs="Times New Roman"/>
-          <w:sz w:val="24"/>
-          <w:szCs w:val="24"/>
+          <w:sz w:val="28"/>
+          <w:szCs w:val="28"/>
           <w:lang w:eastAsia="es-ES"/>
         </w:rPr>
         <w:t xml:space="preserve"> de aplicaciones</w:t>
@@ -121,44 +178,8 @@
       <w:r>
         <w:rPr>
           <w:rFonts w:ascii="Times New Roman" w:eastAsia="Times New Roman" w:hAnsi="Times New Roman" w:cs="Times New Roman"/>
-          <w:sz w:val="24"/>
-          <w:szCs w:val="24"/>
-          <w:lang w:eastAsia="es-ES"/>
-        </w:rPr>
-        <w:t xml:space="preserve"> </w:t>
-      </w:r>
-      <w:r>
-        <w:rPr>
-          <w:rFonts w:ascii="Times New Roman" w:eastAsia="Times New Roman" w:hAnsi="Times New Roman" w:cs="Times New Roman"/>
-          <w:sz w:val="24"/>
-          <w:szCs w:val="24"/>
-          <w:lang w:eastAsia="es-ES"/>
-        </w:rPr>
-        <w:t xml:space="preserve">(que </w:t>
-      </w:r>
-      <w:r>
-        <w:rPr>
-          <w:rStyle w:val="hgkelc"/>
-          <w:rFonts w:ascii="Times New Roman" w:hAnsi="Times New Roman" w:cs="Times New Roman"/>
-          <w:sz w:val="24"/>
-          <w:szCs w:val="24"/>
-        </w:rPr>
-        <w:t>es un sistema de comunicación a distancia que permite recoger, procesar y transmitir información de un dispositivo electrónico a otro</w:t>
-      </w:r>
-      <w:r>
-        <w:rPr>
-          <w:rFonts w:ascii="Times New Roman" w:eastAsia="Times New Roman" w:hAnsi="Times New Roman" w:cs="Times New Roman"/>
-          <w:sz w:val="24"/>
-          <w:szCs w:val="24"/>
-          <w:lang w:eastAsia="es-ES"/>
-        </w:rPr>
-        <w:t>)</w:t>
-      </w:r>
-      <w:r>
-        <w:rPr>
-          <w:rFonts w:ascii="Times New Roman" w:eastAsia="Times New Roman" w:hAnsi="Times New Roman" w:cs="Times New Roman"/>
-          <w:sz w:val="24"/>
-          <w:szCs w:val="24"/>
+          <w:sz w:val="28"/>
+          <w:szCs w:val="28"/>
           <w:lang w:eastAsia="es-ES"/>
         </w:rPr>
         <w:t>.</w:t>
@@ -169,8 +190,8 @@
         <w:spacing w:after="0" w:line="240" w:lineRule="auto"/>
         <w:rPr>
           <w:rFonts w:ascii="Times New Roman" w:eastAsia="Times New Roman" w:hAnsi="Times New Roman" w:cs="Times New Roman"/>
-          <w:sz w:val="24"/>
-          <w:szCs w:val="24"/>
+          <w:sz w:val="28"/>
+          <w:szCs w:val="28"/>
           <w:lang w:eastAsia="es-ES"/>
         </w:rPr>
       </w:pPr>
@@ -185,16 +206,16 @@
         <w:spacing w:after="0" w:line="240" w:lineRule="auto"/>
         <w:rPr>
           <w:rFonts w:ascii="Times New Roman" w:eastAsia="Times New Roman" w:hAnsi="Times New Roman" w:cs="Times New Roman"/>
-          <w:sz w:val="24"/>
-          <w:szCs w:val="24"/>
-          <w:lang w:eastAsia="es-ES"/>
-        </w:rPr>
-      </w:pPr>
-      <w:r>
-        <w:rPr>
-          <w:rFonts w:ascii="Times New Roman" w:eastAsia="Times New Roman" w:hAnsi="Times New Roman" w:cs="Times New Roman"/>
-          <w:sz w:val="24"/>
-          <w:szCs w:val="24"/>
+          <w:sz w:val="28"/>
+          <w:szCs w:val="28"/>
+          <w:lang w:eastAsia="es-ES"/>
+        </w:rPr>
+      </w:pPr>
+      <w:r>
+        <w:rPr>
+          <w:rFonts w:ascii="Times New Roman" w:eastAsia="Times New Roman" w:hAnsi="Times New Roman" w:cs="Times New Roman"/>
+          <w:sz w:val="28"/>
+          <w:szCs w:val="28"/>
           <w:lang w:eastAsia="es-ES"/>
         </w:rPr>
         <w:t>Máquinas Virtuales</w:t>
@@ -210,16 +231,16 @@
         <w:spacing w:after="0" w:line="240" w:lineRule="auto"/>
         <w:rPr>
           <w:rFonts w:ascii="Times New Roman" w:eastAsia="Times New Roman" w:hAnsi="Times New Roman" w:cs="Times New Roman"/>
-          <w:sz w:val="24"/>
-          <w:szCs w:val="24"/>
-          <w:lang w:eastAsia="es-ES"/>
-        </w:rPr>
-      </w:pPr>
-      <w:r>
-        <w:rPr>
-          <w:rFonts w:ascii="Times New Roman" w:eastAsia="Times New Roman" w:hAnsi="Times New Roman" w:cs="Times New Roman"/>
-          <w:sz w:val="24"/>
-          <w:szCs w:val="24"/>
+          <w:sz w:val="28"/>
+          <w:szCs w:val="28"/>
+          <w:lang w:eastAsia="es-ES"/>
+        </w:rPr>
+      </w:pPr>
+      <w:r>
+        <w:rPr>
+          <w:rFonts w:ascii="Times New Roman" w:eastAsia="Times New Roman" w:hAnsi="Times New Roman" w:cs="Times New Roman"/>
+          <w:sz w:val="28"/>
+          <w:szCs w:val="28"/>
           <w:lang w:eastAsia="es-ES"/>
         </w:rPr>
         <w:t>Servicios web</w:t>
@@ -235,16 +256,16 @@
         <w:spacing w:after="0" w:line="240" w:lineRule="auto"/>
         <w:rPr>
           <w:rFonts w:ascii="Times New Roman" w:eastAsia="Times New Roman" w:hAnsi="Times New Roman" w:cs="Times New Roman"/>
-          <w:sz w:val="24"/>
-          <w:szCs w:val="24"/>
-          <w:lang w:eastAsia="es-ES"/>
-        </w:rPr>
-      </w:pPr>
-      <w:r>
-        <w:rPr>
-          <w:rFonts w:ascii="Times New Roman" w:eastAsia="Times New Roman" w:hAnsi="Times New Roman" w:cs="Times New Roman"/>
-          <w:sz w:val="24"/>
-          <w:szCs w:val="24"/>
+          <w:sz w:val="28"/>
+          <w:szCs w:val="28"/>
+          <w:lang w:eastAsia="es-ES"/>
+        </w:rPr>
+      </w:pPr>
+      <w:r>
+        <w:rPr>
+          <w:rFonts w:ascii="Times New Roman" w:eastAsia="Times New Roman" w:hAnsi="Times New Roman" w:cs="Times New Roman"/>
+          <w:sz w:val="28"/>
+          <w:szCs w:val="28"/>
           <w:lang w:eastAsia="es-ES"/>
         </w:rPr>
         <w:t>Tiempo de respuesta</w:t>
@@ -260,19 +281,55 @@
         <w:spacing w:after="0" w:line="240" w:lineRule="auto"/>
         <w:rPr>
           <w:rFonts w:ascii="Times New Roman" w:eastAsia="Times New Roman" w:hAnsi="Times New Roman" w:cs="Times New Roman"/>
-          <w:sz w:val="24"/>
-          <w:szCs w:val="24"/>
-          <w:lang w:eastAsia="es-ES"/>
-        </w:rPr>
-      </w:pPr>
-      <w:r>
-        <w:rPr>
-          <w:rFonts w:ascii="Times New Roman" w:eastAsia="Times New Roman" w:hAnsi="Times New Roman" w:cs="Times New Roman"/>
-          <w:sz w:val="24"/>
-          <w:szCs w:val="24"/>
+          <w:sz w:val="28"/>
+          <w:szCs w:val="28"/>
+          <w:lang w:eastAsia="es-ES"/>
+        </w:rPr>
+      </w:pPr>
+      <w:r>
+        <w:rPr>
+          <w:rFonts w:ascii="Times New Roman" w:eastAsia="Times New Roman" w:hAnsi="Times New Roman" w:cs="Times New Roman"/>
+          <w:sz w:val="28"/>
+          <w:szCs w:val="28"/>
           <w:lang w:eastAsia="es-ES"/>
         </w:rPr>
         <w:t>Telemetría de aplicaciones</w:t>
+      </w:r>
+      <w:r>
+        <w:rPr>
+          <w:rFonts w:ascii="Times New Roman" w:eastAsia="Times New Roman" w:hAnsi="Times New Roman" w:cs="Times New Roman"/>
+          <w:sz w:val="28"/>
+          <w:szCs w:val="28"/>
+          <w:lang w:eastAsia="es-ES"/>
+        </w:rPr>
+        <w:t xml:space="preserve"> </w:t>
+      </w:r>
+      <w:r>
+        <w:rPr>
+          <w:rFonts w:ascii="Times New Roman" w:eastAsia="Times New Roman" w:hAnsi="Times New Roman" w:cs="Times New Roman"/>
+          <w:sz w:val="28"/>
+          <w:szCs w:val="28"/>
+          <w:lang w:eastAsia="es-ES"/>
+        </w:rPr>
+        <w:t xml:space="preserve">(que </w:t>
+      </w:r>
+      <w:r>
+        <w:rPr>
+          <w:rStyle w:val="hgkelc"/>
+          <w:rFonts w:ascii="Times New Roman" w:hAnsi="Times New Roman" w:cs="Times New Roman"/>
+          <w:sz w:val="28"/>
+          <w:szCs w:val="28"/>
+        </w:rPr>
+        <w:t>es un sistema de comunicación a distancia que permite recoger, procesar y transmitir información de un dispositivo electrónico a otro</w:t>
+      </w:r>
+      <w:r>
+        <w:rPr>
+          <w:rFonts w:ascii="Times New Roman" w:eastAsia="Times New Roman" w:hAnsi="Times New Roman" w:cs="Times New Roman"/>
+          <w:sz w:val="28"/>
+          <w:szCs w:val="28"/>
+          <w:lang w:eastAsia="es-ES"/>
+        </w:rPr>
+        <w:t>)</w:t>
       </w:r>
     </w:p>
     <w:p>
@@ -285,16 +342,16 @@
         <w:spacing w:after="0" w:line="240" w:lineRule="auto"/>
         <w:rPr>
           <w:rFonts w:ascii="Times New Roman" w:eastAsia="Times New Roman" w:hAnsi="Times New Roman" w:cs="Times New Roman"/>
-          <w:sz w:val="24"/>
-          <w:szCs w:val="24"/>
-          <w:lang w:eastAsia="es-ES"/>
-        </w:rPr>
-      </w:pPr>
-      <w:r>
-        <w:rPr>
-          <w:rFonts w:ascii="Times New Roman" w:eastAsia="Times New Roman" w:hAnsi="Times New Roman" w:cs="Times New Roman"/>
-          <w:sz w:val="24"/>
-          <w:szCs w:val="24"/>
+          <w:sz w:val="28"/>
+          <w:szCs w:val="28"/>
+          <w:lang w:eastAsia="es-ES"/>
+        </w:rPr>
+      </w:pPr>
+      <w:r>
+        <w:rPr>
+          <w:rFonts w:ascii="Times New Roman" w:eastAsia="Times New Roman" w:hAnsi="Times New Roman" w:cs="Times New Roman"/>
+          <w:sz w:val="28"/>
+          <w:szCs w:val="28"/>
           <w:lang w:eastAsia="es-ES"/>
         </w:rPr>
         <w:t>Otros</w:t>
@@ -305,8 +362,8 @@
         <w:spacing w:after="0" w:line="240" w:lineRule="auto"/>
         <w:rPr>
           <w:rFonts w:ascii="Times New Roman" w:eastAsia="Times New Roman" w:hAnsi="Times New Roman" w:cs="Times New Roman"/>
-          <w:sz w:val="24"/>
-          <w:szCs w:val="24"/>
+          <w:sz w:val="28"/>
+          <w:szCs w:val="28"/>
           <w:lang w:eastAsia="es-ES"/>
         </w:rPr>
       </w:pPr>
@@ -318,8 +375,8 @@
           <w:rFonts w:ascii="Times New Roman" w:hAnsi="Times New Roman" w:cs="Times New Roman"/>
           <w:b/>
           <w:bCs/>
-          <w:sz w:val="24"/>
-          <w:szCs w:val="24"/>
+          <w:sz w:val="28"/>
+          <w:szCs w:val="28"/>
         </w:rPr>
       </w:pPr>
       <w:r>
@@ -327,8 +384,8 @@
           <w:rFonts w:ascii="Times New Roman" w:hAnsi="Times New Roman" w:cs="Times New Roman"/>
           <w:b/>
           <w:bCs/>
-          <w:sz w:val="24"/>
-          <w:szCs w:val="24"/>
+          <w:sz w:val="28"/>
+          <w:szCs w:val="28"/>
         </w:rPr>
         <w:t>Funcionamiento de Azure Monitor.</w:t>
       </w:r>
@@ -338,55 +395,129 @@
         <w:spacing w:after="0" w:line="240" w:lineRule="auto"/>
         <w:rPr>
           <w:rFonts w:ascii="Times New Roman" w:hAnsi="Times New Roman" w:cs="Times New Roman"/>
-          <w:sz w:val="24"/>
-          <w:szCs w:val="24"/>
-        </w:rPr>
-      </w:pPr>
-    </w:p>
-    <w:p>
-      <w:pPr>
-        <w:spacing w:after="0" w:line="240" w:lineRule="auto"/>
-        <w:rPr>
-          <w:rFonts w:ascii="Times New Roman" w:hAnsi="Times New Roman" w:cs="Times New Roman"/>
-          <w:sz w:val="24"/>
-          <w:szCs w:val="24"/>
-        </w:rPr>
-      </w:pPr>
-      <w:r>
-        <w:rPr>
-          <w:rFonts w:ascii="Times New Roman" w:hAnsi="Times New Roman" w:cs="Times New Roman"/>
-          <w:sz w:val="24"/>
-          <w:szCs w:val="24"/>
-        </w:rPr>
-        <w:t xml:space="preserve">El siguiente diagrama proporciona una visión general de Azure Monitor. </w:t>
-      </w:r>
-    </w:p>
-    <w:p>
-      <w:pPr>
-        <w:spacing w:after="0" w:line="240" w:lineRule="auto"/>
-        <w:rPr>
-          <w:rFonts w:ascii="Times New Roman" w:eastAsia="Times New Roman" w:hAnsi="Times New Roman" w:cs="Times New Roman"/>
-          <w:sz w:val="28"/>
-          <w:szCs w:val="28"/>
-          <w:lang w:eastAsia="es-ES"/>
-        </w:rPr>
-      </w:pPr>
-      <w:r>
-        <w:rPr>
-          <w:rFonts w:ascii="Times New Roman" w:hAnsi="Times New Roman" w:cs="Times New Roman"/>
-          <w:sz w:val="24"/>
-          <w:szCs w:val="24"/>
-        </w:rPr>
-        <w:t>En el centro del diagrama están los almacenes de datos de las métricas y los registros, que son los dos tipos fundamentales de datos que se utilizan en Azure Monitor. En la parte izquierda están los orígenes de datos de supervisión que rellenan estos almacenes de datos. En la derecha puede ver las diferentes funciones que realiza Azure Monitor con los datos recopilados. Esto incluye acciones como el análisis, la alerta y la transmisión a sistemas externos.</w:t>
-      </w:r>
-    </w:p>
-    <w:p>
-      <w:pPr>
-        <w:spacing w:after="0" w:line="240" w:lineRule="auto"/>
-        <w:rPr>
-          <w:rFonts w:ascii="Times New Roman" w:eastAsia="Times New Roman" w:hAnsi="Times New Roman" w:cs="Times New Roman"/>
-          <w:sz w:val="24"/>
-          <w:szCs w:val="24"/>
+          <w:sz w:val="28"/>
+          <w:szCs w:val="28"/>
+        </w:rPr>
+      </w:pPr>
+    </w:p>
+    <w:p>
+      <w:pPr>
+        <w:spacing w:after="0" w:line="240" w:lineRule="auto"/>
+        <w:ind w:firstLine="708"/>
+        <w:rPr>
+          <w:rFonts w:ascii="Times New Roman" w:hAnsi="Times New Roman" w:cs="Times New Roman"/>
+          <w:sz w:val="28"/>
+          <w:szCs w:val="28"/>
+        </w:rPr>
+      </w:pPr>
+      <w:r>
+        <w:rPr>
+          <w:rFonts w:ascii="Times New Roman" w:hAnsi="Times New Roman" w:cs="Times New Roman"/>
+          <w:sz w:val="28"/>
+          <w:szCs w:val="28"/>
+        </w:rPr>
+        <w:t xml:space="preserve">El siguiente diagrama </w:t>
+      </w:r>
+      <w:r>
+        <w:rPr>
+          <w:rFonts w:ascii="Times New Roman" w:hAnsi="Times New Roman" w:cs="Times New Roman"/>
+          <w:sz w:val="28"/>
+          <w:szCs w:val="28"/>
+        </w:rPr>
+        <w:t>es</w:t>
+      </w:r>
+      <w:r>
+        <w:rPr>
+          <w:rFonts w:ascii="Times New Roman" w:hAnsi="Times New Roman" w:cs="Times New Roman"/>
+          <w:sz w:val="28"/>
+          <w:szCs w:val="28"/>
+        </w:rPr>
+        <w:t xml:space="preserve"> una visión general de Azure Monitor. </w:t>
+      </w:r>
+    </w:p>
+    <w:p>
+      <w:pPr>
+        <w:spacing w:after="0" w:line="240" w:lineRule="auto"/>
+        <w:ind w:firstLine="708"/>
+        <w:rPr>
+          <w:rFonts w:ascii="Times New Roman" w:hAnsi="Times New Roman" w:cs="Times New Roman"/>
+          <w:sz w:val="28"/>
+          <w:szCs w:val="28"/>
+        </w:rPr>
+      </w:pPr>
+      <w:r>
+        <w:rPr>
+          <w:rFonts w:ascii="Times New Roman" w:hAnsi="Times New Roman" w:cs="Times New Roman"/>
+          <w:sz w:val="28"/>
+          <w:szCs w:val="28"/>
+        </w:rPr>
+        <w:t xml:space="preserve">En el centro del diagrama están los almacenes de datos de las métricas y los registros, que son los dos tipos fundamentales de datos que se utilizan en Azure Monitor. </w:t>
+      </w:r>
+    </w:p>
+    <w:p>
+      <w:pPr>
+        <w:spacing w:after="0" w:line="240" w:lineRule="auto"/>
+        <w:ind w:firstLine="708"/>
+        <w:rPr>
+          <w:rFonts w:ascii="Times New Roman" w:hAnsi="Times New Roman" w:cs="Times New Roman"/>
+          <w:sz w:val="28"/>
+          <w:szCs w:val="28"/>
+        </w:rPr>
+      </w:pPr>
+      <w:r>
+        <w:rPr>
+          <w:rFonts w:ascii="Times New Roman" w:hAnsi="Times New Roman" w:cs="Times New Roman"/>
+          <w:sz w:val="28"/>
+          <w:szCs w:val="28"/>
+        </w:rPr>
+        <w:t>En la parte izquierda están los orígenes de datos de supervisión que rellenan estos almacenes de datos.</w:t>
+      </w:r>
+    </w:p>
+    <w:p>
+      <w:pPr>
+        <w:spacing w:after="0" w:line="240" w:lineRule="auto"/>
+        <w:ind w:firstLine="708"/>
+        <w:rPr>
+          <w:rFonts w:ascii="Times New Roman" w:eastAsia="Times New Roman" w:hAnsi="Times New Roman" w:cs="Times New Roman"/>
+          <w:sz w:val="28"/>
+          <w:szCs w:val="28"/>
+          <w:lang w:eastAsia="es-ES"/>
+        </w:rPr>
+      </w:pPr>
+      <w:r>
+        <w:rPr>
+          <w:rFonts w:ascii="Times New Roman" w:hAnsi="Times New Roman" w:cs="Times New Roman"/>
+          <w:sz w:val="28"/>
+          <w:szCs w:val="28"/>
+        </w:rPr>
+        <w:t xml:space="preserve"> En la derecha </w:t>
+      </w:r>
+      <w:proofErr w:type="spellStart"/>
+      <w:r>
+        <w:rPr>
+          <w:rFonts w:ascii="Times New Roman" w:hAnsi="Times New Roman" w:cs="Times New Roman"/>
+          <w:sz w:val="28"/>
+          <w:szCs w:val="28"/>
+        </w:rPr>
+        <w:t>estan</w:t>
+      </w:r>
+      <w:proofErr w:type="spellEnd"/>
+      <w:r>
+        <w:rPr>
+          <w:rFonts w:ascii="Times New Roman" w:hAnsi="Times New Roman" w:cs="Times New Roman"/>
+          <w:sz w:val="28"/>
+          <w:szCs w:val="28"/>
+        </w:rPr>
+        <w:t xml:space="preserve"> las diferentes funciones que realiza Azure Monitor con los datos recopilados. Esto incluye acciones como el análisis, la alerta y la transmisión a sistemas externos.</w:t>
+      </w:r>
+    </w:p>
+    <w:p>
+      <w:pPr>
+        <w:spacing w:after="0" w:line="240" w:lineRule="auto"/>
+        <w:rPr>
+          <w:rFonts w:ascii="Times New Roman" w:eastAsia="Times New Roman" w:hAnsi="Times New Roman" w:cs="Times New Roman"/>
+          <w:sz w:val="28"/>
+          <w:szCs w:val="28"/>
           <w:lang w:eastAsia="es-ES"/>
         </w:rPr>
       </w:pPr>
@@ -394,8 +525,8 @@
         <w:rPr>
           <w:rFonts w:ascii="Times New Roman" w:eastAsia="Times New Roman" w:hAnsi="Times New Roman" w:cs="Times New Roman"/>
           <w:noProof/>
-          <w:sz w:val="24"/>
-          <w:szCs w:val="24"/>
+          <w:sz w:val="28"/>
+          <w:szCs w:val="28"/>
           <w:lang w:eastAsia="es-ES"/>
         </w:rPr>
         <w:drawing>
@@ -454,38 +585,38 @@
         <w:spacing w:before="0" w:beforeAutospacing="0" w:after="0" w:afterAutospacing="0"/>
         <w:ind w:left="720" w:hanging="720"/>
         <w:rPr>
-          <w:sz w:val="18"/>
-          <w:szCs w:val="18"/>
+          <w:sz w:val="20"/>
+          <w:szCs w:val="20"/>
           <w:lang w:val="en-US"/>
         </w:rPr>
       </w:pPr>
       <w:proofErr w:type="spellStart"/>
       <w:r>
         <w:rPr>
-          <w:sz w:val="18"/>
-          <w:szCs w:val="18"/>
+          <w:sz w:val="20"/>
+          <w:szCs w:val="20"/>
         </w:rPr>
         <w:t>Wren</w:t>
       </w:r>
       <w:proofErr w:type="spellEnd"/>
       <w:r>
         <w:rPr>
-          <w:sz w:val="18"/>
-          <w:szCs w:val="18"/>
+          <w:sz w:val="20"/>
+          <w:szCs w:val="20"/>
         </w:rPr>
         <w:t>, B</w:t>
       </w:r>
       <w:r>
         <w:rPr>
-          <w:sz w:val="18"/>
-          <w:szCs w:val="18"/>
+          <w:sz w:val="20"/>
+          <w:szCs w:val="20"/>
         </w:rPr>
         <w:t>,</w:t>
       </w:r>
       <w:r>
         <w:rPr>
-          <w:sz w:val="18"/>
-          <w:szCs w:val="18"/>
+          <w:sz w:val="20"/>
+          <w:szCs w:val="20"/>
         </w:rPr>
         <w:t xml:space="preserve"> et al. (2022, 22 abril). </w:t>
       </w:r>
@@ -493,22 +624,22 @@
         <w:rPr>
           <w:i/>
           <w:iCs/>
-          <w:sz w:val="18"/>
-          <w:szCs w:val="18"/>
+          <w:sz w:val="20"/>
+          <w:szCs w:val="20"/>
         </w:rPr>
         <w:t>Introducción a Azure Monitor - Azure Monitor</w:t>
       </w:r>
       <w:r>
         <w:rPr>
-          <w:sz w:val="18"/>
-          <w:szCs w:val="18"/>
+          <w:sz w:val="20"/>
+          <w:szCs w:val="20"/>
         </w:rPr>
         <w:t xml:space="preserve">. </w:t>
       </w:r>
       <w:r>
         <w:rPr>
-          <w:sz w:val="18"/>
-          <w:szCs w:val="18"/>
+          <w:sz w:val="20"/>
+          <w:szCs w:val="20"/>
           <w:lang w:val="en-US"/>
         </w:rPr>
         <w:t>Microsoft Docs. https://docs.microsoft.com/es-es/azure/azure-monitor/overview</w:t>
@@ -519,8 +650,8 @@
         <w:spacing w:after="0" w:line="240" w:lineRule="auto"/>
         <w:rPr>
           <w:rFonts w:ascii="Times New Roman" w:eastAsia="Times New Roman" w:hAnsi="Times New Roman" w:cs="Times New Roman"/>
-          <w:sz w:val="24"/>
-          <w:szCs w:val="24"/>
+          <w:sz w:val="28"/>
+          <w:szCs w:val="28"/>
           <w:lang w:val="en-US" w:eastAsia="es-ES"/>
         </w:rPr>
       </w:pPr>
@@ -530,16 +661,16 @@
         <w:spacing w:after="0" w:line="240" w:lineRule="auto"/>
         <w:rPr>
           <w:rFonts w:ascii="Times New Roman" w:eastAsia="Times New Roman" w:hAnsi="Times New Roman" w:cs="Times New Roman"/>
-          <w:sz w:val="24"/>
-          <w:szCs w:val="24"/>
-          <w:lang w:eastAsia="es-ES"/>
-        </w:rPr>
-      </w:pPr>
-      <w:r>
-        <w:rPr>
-          <w:rFonts w:ascii="Times New Roman" w:eastAsia="Times New Roman" w:hAnsi="Times New Roman" w:cs="Times New Roman"/>
-          <w:sz w:val="24"/>
-          <w:szCs w:val="24"/>
+          <w:sz w:val="28"/>
+          <w:szCs w:val="28"/>
+          <w:lang w:eastAsia="es-ES"/>
+        </w:rPr>
+      </w:pPr>
+      <w:r>
+        <w:rPr>
+          <w:rFonts w:ascii="Times New Roman" w:eastAsia="Times New Roman" w:hAnsi="Times New Roman" w:cs="Times New Roman"/>
+          <w:sz w:val="28"/>
+          <w:szCs w:val="28"/>
           <w:lang w:eastAsia="es-ES"/>
         </w:rPr>
         <w:t xml:space="preserve">Azure monitor nos </w:t>
@@ -547,8 +678,8 @@
       <w:r>
         <w:rPr>
           <w:rFonts w:ascii="Times New Roman" w:eastAsia="Times New Roman" w:hAnsi="Times New Roman" w:cs="Times New Roman"/>
-          <w:sz w:val="24"/>
-          <w:szCs w:val="24"/>
+          <w:sz w:val="28"/>
+          <w:szCs w:val="28"/>
           <w:lang w:eastAsia="es-ES"/>
         </w:rPr>
         <w:t>proporciona</w:t>
@@ -556,8 +687,8 @@
       <w:r>
         <w:rPr>
           <w:rFonts w:ascii="Times New Roman" w:eastAsia="Times New Roman" w:hAnsi="Times New Roman" w:cs="Times New Roman"/>
-          <w:sz w:val="24"/>
-          <w:szCs w:val="24"/>
+          <w:sz w:val="28"/>
+          <w:szCs w:val="28"/>
           <w:lang w:eastAsia="es-ES"/>
         </w:rPr>
         <w:t xml:space="preserve"> una interfase de </w:t>
@@ -565,8 +696,8 @@
       <w:r>
         <w:rPr>
           <w:rFonts w:ascii="Times New Roman" w:eastAsia="Times New Roman" w:hAnsi="Times New Roman" w:cs="Times New Roman"/>
-          <w:sz w:val="24"/>
-          <w:szCs w:val="24"/>
+          <w:sz w:val="28"/>
+          <w:szCs w:val="28"/>
           <w:lang w:eastAsia="es-ES"/>
         </w:rPr>
         <w:t>supervisión</w:t>
@@ -574,8 +705,8 @@
       <w:r>
         <w:rPr>
           <w:rFonts w:ascii="Times New Roman" w:eastAsia="Times New Roman" w:hAnsi="Times New Roman" w:cs="Times New Roman"/>
-          <w:sz w:val="24"/>
-          <w:szCs w:val="24"/>
+          <w:sz w:val="28"/>
+          <w:szCs w:val="28"/>
           <w:lang w:eastAsia="es-ES"/>
         </w:rPr>
         <w:t xml:space="preserve"> integrada que hace más fácil ver el rendimiento, estado y métricas, de los recursos que tenemos en Azure. </w:t>
@@ -586,19 +717,19 @@
         <w:spacing w:after="0" w:line="240" w:lineRule="auto"/>
         <w:rPr>
           <w:rFonts w:ascii="Times New Roman" w:eastAsia="Times New Roman" w:hAnsi="Times New Roman" w:cs="Times New Roman"/>
-          <w:sz w:val="24"/>
-          <w:szCs w:val="24"/>
-          <w:lang w:eastAsia="es-ES"/>
-        </w:rPr>
-      </w:pPr>
-    </w:p>
-    <w:p>
-      <w:pPr>
-        <w:spacing w:after="0" w:line="240" w:lineRule="auto"/>
-        <w:rPr>
-          <w:rFonts w:ascii="Times New Roman" w:eastAsia="Times New Roman" w:hAnsi="Times New Roman" w:cs="Times New Roman"/>
-          <w:sz w:val="24"/>
-          <w:szCs w:val="24"/>
+          <w:sz w:val="28"/>
+          <w:szCs w:val="28"/>
+          <w:lang w:eastAsia="es-ES"/>
+        </w:rPr>
+      </w:pPr>
+    </w:p>
+    <w:p>
+      <w:pPr>
+        <w:spacing w:after="0" w:line="240" w:lineRule="auto"/>
+        <w:rPr>
+          <w:rFonts w:ascii="Times New Roman" w:eastAsia="Times New Roman" w:hAnsi="Times New Roman" w:cs="Times New Roman"/>
+          <w:sz w:val="28"/>
+          <w:szCs w:val="28"/>
           <w:lang w:eastAsia="es-ES"/>
         </w:rPr>
       </w:pPr>
@@ -606,11 +737,10 @@
         <w:rPr>
           <w:rFonts w:ascii="Times New Roman" w:eastAsia="Times New Roman" w:hAnsi="Times New Roman" w:cs="Times New Roman"/>
           <w:noProof/>
-          <w:sz w:val="24"/>
-          <w:szCs w:val="24"/>
-          <w:lang w:eastAsia="es-ES"/>
-        </w:rPr>
-        <w:lastRenderedPageBreak/>
+          <w:sz w:val="28"/>
+          <w:szCs w:val="28"/>
+          <w:lang w:eastAsia="es-ES"/>
+        </w:rPr>
         <w:drawing>
           <wp:inline distT="0" distB="0" distL="0" distR="0" wp14:anchorId="1FFA6609" wp14:editId="6272F7D0">
             <wp:extent cx="5391150" cy="3042920"/>
@@ -668,16 +798,16 @@
         <w:jc w:val="both"/>
         <w:rPr>
           <w:rFonts w:ascii="Times New Roman" w:eastAsia="Times New Roman" w:hAnsi="Times New Roman" w:cs="Times New Roman"/>
-          <w:sz w:val="18"/>
-          <w:szCs w:val="18"/>
+          <w:sz w:val="28"/>
+          <w:szCs w:val="28"/>
           <w:lang w:val="en-US" w:eastAsia="es-ES"/>
         </w:rPr>
       </w:pPr>
       <w:r>
         <w:rPr>
           <w:rFonts w:ascii="Times New Roman" w:eastAsia="Times New Roman" w:hAnsi="Times New Roman" w:cs="Times New Roman"/>
-          <w:sz w:val="18"/>
-          <w:szCs w:val="18"/>
+          <w:sz w:val="28"/>
+          <w:szCs w:val="28"/>
           <w:lang w:eastAsia="es-ES"/>
         </w:rPr>
         <w:t xml:space="preserve">B. (2022). </w:t>
@@ -687,8 +817,8 @@
           <w:rFonts w:ascii="Times New Roman" w:eastAsia="Times New Roman" w:hAnsi="Times New Roman" w:cs="Times New Roman"/>
           <w:i/>
           <w:iCs/>
-          <w:sz w:val="18"/>
-          <w:szCs w:val="18"/>
+          <w:sz w:val="28"/>
+          <w:szCs w:val="28"/>
           <w:lang w:eastAsia="es-ES"/>
         </w:rPr>
         <w:t>Introducción a Azure Monitor - Azure Monitor</w:t>
@@ -696,8 +826,8 @@
       <w:r>
         <w:rPr>
           <w:rFonts w:ascii="Times New Roman" w:eastAsia="Times New Roman" w:hAnsi="Times New Roman" w:cs="Times New Roman"/>
-          <w:sz w:val="18"/>
-          <w:szCs w:val="18"/>
+          <w:sz w:val="28"/>
+          <w:szCs w:val="28"/>
           <w:lang w:eastAsia="es-ES"/>
         </w:rPr>
         <w:t xml:space="preserve">. </w:t>
@@ -705,8 +835,8 @@
       <w:r>
         <w:rPr>
           <w:rFonts w:ascii="Times New Roman" w:eastAsia="Times New Roman" w:hAnsi="Times New Roman" w:cs="Times New Roman"/>
-          <w:sz w:val="18"/>
-          <w:szCs w:val="18"/>
+          <w:sz w:val="28"/>
+          <w:szCs w:val="28"/>
           <w:lang w:val="en-US" w:eastAsia="es-ES"/>
         </w:rPr>
         <w:t>Microsoft Docs. https://docs.microsoft.com/es-es/azure/azure-monitor/overview</w:t>
@@ -717,8 +847,8 @@
         <w:spacing w:after="0" w:line="240" w:lineRule="auto"/>
         <w:rPr>
           <w:rFonts w:ascii="Times New Roman" w:eastAsia="Times New Roman" w:hAnsi="Times New Roman" w:cs="Times New Roman"/>
-          <w:sz w:val="24"/>
-          <w:szCs w:val="24"/>
+          <w:sz w:val="28"/>
+          <w:szCs w:val="28"/>
           <w:lang w:val="en-US" w:eastAsia="es-ES"/>
         </w:rPr>
       </w:pPr>
@@ -728,16 +858,16 @@
         <w:spacing w:after="0" w:line="240" w:lineRule="auto"/>
         <w:rPr>
           <w:rFonts w:ascii="Times New Roman" w:eastAsia="Times New Roman" w:hAnsi="Times New Roman" w:cs="Times New Roman"/>
-          <w:sz w:val="24"/>
-          <w:szCs w:val="24"/>
-          <w:lang w:eastAsia="es-ES"/>
-        </w:rPr>
-      </w:pPr>
-      <w:r>
-        <w:rPr>
-          <w:rFonts w:ascii="Times New Roman" w:eastAsia="Times New Roman" w:hAnsi="Times New Roman" w:cs="Times New Roman"/>
-          <w:sz w:val="24"/>
-          <w:szCs w:val="24"/>
+          <w:sz w:val="28"/>
+          <w:szCs w:val="28"/>
+          <w:lang w:eastAsia="es-ES"/>
+        </w:rPr>
+      </w:pPr>
+      <w:r>
+        <w:rPr>
+          <w:rFonts w:ascii="Times New Roman" w:eastAsia="Times New Roman" w:hAnsi="Times New Roman" w:cs="Times New Roman"/>
+          <w:sz w:val="28"/>
+          <w:szCs w:val="28"/>
           <w:lang w:eastAsia="es-ES"/>
         </w:rPr>
         <w:t>Azure monitor se encuentra habilitado en nuestra cuenta de Microsoft en el momento que se crea una suscripción de Azure y este comienza a recopilar información de las métricas de manera automática, pero también se puede personalizar para obtener un análisis más detallado de ciertos datos de servicios específicos.</w:t>
@@ -748,8 +878,41 @@
         <w:spacing w:after="0" w:line="240" w:lineRule="auto"/>
         <w:rPr>
           <w:rFonts w:ascii="Times New Roman" w:eastAsia="Times New Roman" w:hAnsi="Times New Roman" w:cs="Times New Roman"/>
-          <w:sz w:val="24"/>
-          <w:szCs w:val="24"/>
+          <w:sz w:val="28"/>
+          <w:szCs w:val="28"/>
+          <w:lang w:eastAsia="es-ES"/>
+        </w:rPr>
+      </w:pPr>
+    </w:p>
+    <w:p>
+      <w:pPr>
+        <w:spacing w:after="0" w:line="240" w:lineRule="auto"/>
+        <w:rPr>
+          <w:rFonts w:ascii="Times New Roman" w:eastAsia="Times New Roman" w:hAnsi="Times New Roman" w:cs="Times New Roman"/>
+          <w:sz w:val="28"/>
+          <w:szCs w:val="28"/>
+          <w:lang w:eastAsia="es-ES"/>
+        </w:rPr>
+      </w:pPr>
+    </w:p>
+    <w:p>
+      <w:pPr>
+        <w:spacing w:after="0" w:line="240" w:lineRule="auto"/>
+        <w:rPr>
+          <w:rFonts w:ascii="Times New Roman" w:eastAsia="Times New Roman" w:hAnsi="Times New Roman" w:cs="Times New Roman"/>
+          <w:sz w:val="28"/>
+          <w:szCs w:val="28"/>
+          <w:lang w:eastAsia="es-ES"/>
+        </w:rPr>
+      </w:pPr>
+    </w:p>
+    <w:p>
+      <w:pPr>
+        <w:spacing w:after="0" w:line="240" w:lineRule="auto"/>
+        <w:rPr>
+          <w:rFonts w:ascii="Times New Roman" w:eastAsia="Times New Roman" w:hAnsi="Times New Roman" w:cs="Times New Roman"/>
+          <w:sz w:val="28"/>
+          <w:szCs w:val="28"/>
           <w:lang w:eastAsia="es-ES"/>
         </w:rPr>
       </w:pPr>
@@ -760,8 +923,8 @@
           <w:rFonts w:ascii="Times New Roman" w:hAnsi="Times New Roman" w:cs="Times New Roman"/>
           <w:b/>
           <w:bCs/>
-          <w:sz w:val="24"/>
-          <w:szCs w:val="24"/>
+          <w:sz w:val="28"/>
+          <w:szCs w:val="28"/>
         </w:rPr>
       </w:pPr>
       <w:r>
@@ -769,8 +932,8 @@
           <w:rFonts w:ascii="Times New Roman" w:hAnsi="Times New Roman" w:cs="Times New Roman"/>
           <w:b/>
           <w:bCs/>
-          <w:sz w:val="24"/>
-          <w:szCs w:val="24"/>
+          <w:sz w:val="28"/>
+          <w:szCs w:val="28"/>
         </w:rPr>
         <w:t>¿Existe una versión local de Azure Monitor?</w:t>
       </w:r>
@@ -780,95 +943,95 @@
         <w:spacing w:line="240" w:lineRule="auto"/>
         <w:rPr>
           <w:rFonts w:ascii="Times New Roman" w:hAnsi="Times New Roman" w:cs="Times New Roman"/>
-          <w:sz w:val="24"/>
-          <w:szCs w:val="24"/>
-        </w:rPr>
-      </w:pPr>
-      <w:r>
-        <w:rPr>
-          <w:rFonts w:ascii="Times New Roman" w:hAnsi="Times New Roman" w:cs="Times New Roman"/>
-          <w:sz w:val="24"/>
-          <w:szCs w:val="24"/>
+          <w:sz w:val="28"/>
+          <w:szCs w:val="28"/>
+        </w:rPr>
+      </w:pPr>
+      <w:r>
+        <w:rPr>
+          <w:rFonts w:ascii="Times New Roman" w:hAnsi="Times New Roman" w:cs="Times New Roman"/>
+          <w:sz w:val="28"/>
+          <w:szCs w:val="28"/>
         </w:rPr>
         <w:t>Este</w:t>
       </w:r>
       <w:r>
         <w:rPr>
           <w:rFonts w:ascii="Times New Roman" w:hAnsi="Times New Roman" w:cs="Times New Roman"/>
-          <w:sz w:val="24"/>
-          <w:szCs w:val="24"/>
+          <w:sz w:val="28"/>
+          <w:szCs w:val="28"/>
         </w:rPr>
         <w:t xml:space="preserve"> es un servicio en la nube escalable que procesa y almacena grandes cantidades de datos, </w:t>
       </w:r>
       <w:r>
         <w:rPr>
           <w:rFonts w:ascii="Times New Roman" w:hAnsi="Times New Roman" w:cs="Times New Roman"/>
-          <w:sz w:val="24"/>
-          <w:szCs w:val="24"/>
+          <w:sz w:val="28"/>
+          <w:szCs w:val="28"/>
         </w:rPr>
         <w:t>pero</w:t>
       </w:r>
       <w:r>
         <w:rPr>
           <w:rFonts w:ascii="Times New Roman" w:hAnsi="Times New Roman" w:cs="Times New Roman"/>
-          <w:sz w:val="24"/>
-          <w:szCs w:val="24"/>
+          <w:sz w:val="28"/>
+          <w:szCs w:val="28"/>
         </w:rPr>
         <w:t xml:space="preserve"> </w:t>
       </w:r>
       <w:r>
         <w:rPr>
           <w:rFonts w:ascii="Times New Roman" w:hAnsi="Times New Roman" w:cs="Times New Roman"/>
-          <w:sz w:val="24"/>
-          <w:szCs w:val="24"/>
+          <w:sz w:val="28"/>
+          <w:szCs w:val="28"/>
         </w:rPr>
         <w:t>también</w:t>
       </w:r>
       <w:r>
         <w:rPr>
           <w:rFonts w:ascii="Times New Roman" w:hAnsi="Times New Roman" w:cs="Times New Roman"/>
-          <w:sz w:val="24"/>
-          <w:szCs w:val="24"/>
+          <w:sz w:val="28"/>
+          <w:szCs w:val="28"/>
         </w:rPr>
         <w:t xml:space="preserve"> puede supervisar los recursos que están en el entorno local y en otras nubes</w:t>
       </w:r>
       <w:r>
         <w:rPr>
           <w:rFonts w:ascii="Times New Roman" w:hAnsi="Times New Roman" w:cs="Times New Roman"/>
-          <w:sz w:val="24"/>
-          <w:szCs w:val="24"/>
+          <w:sz w:val="28"/>
+          <w:szCs w:val="28"/>
         </w:rPr>
         <w:t xml:space="preserve">, no hay un </w:t>
       </w:r>
       <w:r>
         <w:rPr>
           <w:rFonts w:ascii="Times New Roman" w:hAnsi="Times New Roman" w:cs="Times New Roman"/>
-          <w:sz w:val="24"/>
-          <w:szCs w:val="24"/>
+          <w:sz w:val="28"/>
+          <w:szCs w:val="28"/>
         </w:rPr>
         <w:t>límite</w:t>
       </w:r>
       <w:r>
         <w:rPr>
           <w:rFonts w:ascii="Times New Roman" w:hAnsi="Times New Roman" w:cs="Times New Roman"/>
-          <w:sz w:val="24"/>
-          <w:szCs w:val="24"/>
+          <w:sz w:val="28"/>
+          <w:szCs w:val="28"/>
         </w:rPr>
         <w:t xml:space="preserve"> </w:t>
       </w:r>
       <w:r>
         <w:rPr>
           <w:rFonts w:ascii="Times New Roman" w:hAnsi="Times New Roman" w:cs="Times New Roman"/>
-          <w:sz w:val="24"/>
-          <w:szCs w:val="24"/>
+          <w:sz w:val="28"/>
+          <w:szCs w:val="28"/>
         </w:rPr>
         <w:t>de recopilación de datos, pero estos se almacenan solamente por 93 días</w:t>
       </w:r>
       <w:r>
         <w:rPr>
           <w:rFonts w:ascii="Times New Roman" w:hAnsi="Times New Roman" w:cs="Times New Roman"/>
-          <w:sz w:val="24"/>
-          <w:szCs w:val="24"/>
+          <w:sz w:val="28"/>
+          <w:szCs w:val="28"/>
         </w:rPr>
         <w:t>.</w:t>
       </w:r>
@@ -877,8 +1040,8 @@
       <w:pPr>
         <w:rPr>
           <w:rFonts w:ascii="Times New Roman" w:hAnsi="Times New Roman" w:cs="Times New Roman"/>
-          <w:sz w:val="24"/>
-          <w:szCs w:val="24"/>
+          <w:sz w:val="28"/>
+          <w:szCs w:val="28"/>
         </w:rPr>
       </w:pPr>
     </w:p>

</xml_diff>